<commit_message>
my  commit with pdf
</commit_message>
<xml_diff>
--- a/mini projet tis (Enregistré automatiquement).docx
+++ b/mini projet tis (Enregistré automatiquement).docx
@@ -24,6 +24,7 @@
           <w:lang w:eastAsia="fr-FR"/>
         </w:rPr>
       </w:pPr>
+      <w:bookmarkStart w:id="0" w:name="_GoBack"/>
       <w:r>
         <w:rPr>
           <w:rFonts w:ascii="Arial" w:eastAsia="Times New Roman" w:hAnsi="Arial" w:cs="Arial"/>
@@ -38,6 +39,7 @@
         <w:t>Analyseur d'Image depuis Disque</w:t>
       </w:r>
     </w:p>
+    <w:bookmarkEnd w:id="0"/>
     <w:p>
       <w:pPr>
         <w:pBdr>
@@ -2539,6 +2541,10 @@
     </w:p>
     <w:p>
       <w:r>
+        <w:rPr>
+          <w:noProof/>
+          <w:lang w:eastAsia="fr-FR"/>
+        </w:rPr>
         <w:drawing>
           <wp:anchor distT="0" distB="0" distL="114300" distR="114300" simplePos="0" relativeHeight="251658240" behindDoc="1" locked="0" layoutInCell="1" allowOverlap="1" wp14:anchorId="0F5822EE" wp14:editId="4340BDEE">
             <wp:simplePos x="0" y="0"/>
@@ -2825,8 +2831,6 @@
       <w:r>
         <w:t>Wahid Dridi SRT en ligne 2024/2025</w:t>
       </w:r>
-      <w:bookmarkStart w:id="0" w:name="_GoBack"/>
-      <w:bookmarkEnd w:id="0"/>
     </w:p>
     <w:p>
       <w:pPr>
@@ -4650,6 +4654,10 @@
         </w:rPr>
       </w:pPr>
       <w:r>
+        <w:rPr>
+          <w:noProof/>
+          <w:lang w:eastAsia="fr-FR"/>
+        </w:rPr>
         <w:drawing>
           <wp:anchor distT="0" distB="0" distL="114300" distR="114300" simplePos="0" relativeHeight="251659264" behindDoc="1" locked="0" layoutInCell="1" allowOverlap="1" wp14:anchorId="10D0986B" wp14:editId="548AF4AB">
             <wp:simplePos x="0" y="0"/>
@@ -5457,6 +5465,7 @@
         <w:docPartUnique/>
       </w:docPartObj>
     </w:sdtPr>
+    <w:sdtEndPr/>
     <w:sdtContent>
       <w:p>
         <w:pPr>
@@ -5476,7 +5485,7 @@
           <w:rPr>
             <w:noProof/>
           </w:rPr>
-          <w:t>8</w:t>
+          <w:t>1</w:t>
         </w:r>
         <w:r>
           <w:fldChar w:fldCharType="end"/>
@@ -5526,6 +5535,7 @@
     <w:r>
       <w:rPr>
         <w:noProof/>
+        <w:lang w:eastAsia="fr-FR"/>
       </w:rPr>
       <mc:AlternateContent>
         <mc:Choice Requires="wps">
@@ -5640,6 +5650,7 @@
     <w:r>
       <w:rPr>
         <w:noProof/>
+        <w:lang w:eastAsia="fr-FR"/>
       </w:rPr>
       <mc:AlternateContent>
         <mc:Choice Requires="wps">
@@ -5706,7 +5717,7 @@
                               <w:noProof/>
                               <w:color w:val="FFFFFF" w:themeColor="background1"/>
                             </w:rPr>
-                            <w:t>8</w:t>
+                            <w:t>1</w:t>
                           </w:r>
                           <w:r>
                             <w:rPr>
@@ -5734,7 +5745,11 @@
         </mc:Choice>
         <mc:Fallback>
           <w:pict>
-            <v:shape w14:anchorId="4931B1C0" id="Zone de texte 221" o:spid="_x0000_s1027" type="#_x0000_t202" style="position:absolute;margin-left:20.6pt;margin-top:0;width:71.8pt;height:13.45pt;z-index:251659264;visibility:visible;mso-wrap-style:square;mso-width-percent:1000;mso-height-percent:0;mso-wrap-distance-left:9pt;mso-wrap-distance-top:0;mso-wrap-distance-right:9pt;mso-wrap-distance-bottom:0;mso-position-horizontal:right;mso-position-horizontal-relative:page;mso-position-vertical:center;mso-position-vertical-relative:top-margin-area;mso-width-percent:1000;mso-height-percent:0;mso-width-relative:right-margin-area;mso-height-relative:page;v-text-anchor:middle" o:gfxdata="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" o:allowincell="f" fillcolor="#a8d08d [1945]" stroked="f">
+            <v:shapetype w14:anchorId="4931B1C0" id="_x0000_t202" coordsize="21600,21600" o:spt="202" path="m,l,21600r21600,l21600,xe">
+              <v:stroke joinstyle="miter"/>
+              <v:path gradientshapeok="t" o:connecttype="rect"/>
+            </v:shapetype>
+            <v:shape id="Zone de texte 221" o:spid="_x0000_s1027" type="#_x0000_t202" style="position:absolute;margin-left:20.6pt;margin-top:0;width:71.8pt;height:13.45pt;z-index:251659264;visibility:visible;mso-wrap-style:square;mso-width-percent:1000;mso-height-percent:0;mso-wrap-distance-left:9pt;mso-wrap-distance-top:0;mso-wrap-distance-right:9pt;mso-wrap-distance-bottom:0;mso-position-horizontal:right;mso-position-horizontal-relative:page;mso-position-vertical:center;mso-position-vertical-relative:top-margin-area;mso-width-percent:1000;mso-height-percent:0;mso-width-relative:right-margin-area;mso-height-relative:page;v-text-anchor:middle" o:gfxdata="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" o:allowincell="f" fillcolor="#a8d08d [1945]" stroked="f">
               <v:textbox style="mso-fit-shape-to-text:t" inset=",0,,0">
                 <w:txbxContent>
                   <w:p>
@@ -5758,7 +5773,7 @@
                         <w:noProof/>
                         <w:color w:val="FFFFFF" w:themeColor="background1"/>
                       </w:rPr>
-                      <w:t>8</w:t>
+                      <w:t>1</w:t>
                     </w:r>
                     <w:r>
                       <w:rPr>
@@ -8918,18 +8933,18 @@
 </file>
 
 <file path=customXml/item1.xml><?xml version="1.0" encoding="utf-8"?>
+<p:properties xmlns:p="http://schemas.microsoft.com/office/2006/metadata/properties" xmlns:xsi="http://www.w3.org/2001/XMLSchema-instance" xmlns:pc="http://schemas.microsoft.com/office/infopath/2007/PartnerControls">
+  <documentManagement/>
+</p:properties>
+</file>
+
+<file path=customXml/item2.xml><?xml version="1.0" encoding="utf-8"?>
 <?mso-contentType ?>
 <FormTemplates xmlns="http://schemas.microsoft.com/sharepoint/v3/contenttype/forms">
   <Display>DocumentLibraryForm</Display>
   <Edit>DocumentLibraryForm</Edit>
   <New>DocumentLibraryForm</New>
 </FormTemplates>
-</file>
-
-<file path=customXml/item2.xml><?xml version="1.0" encoding="utf-8"?>
-<p:properties xmlns:p="http://schemas.microsoft.com/office/2006/metadata/properties" xmlns:xsi="http://www.w3.org/2001/XMLSchema-instance" xmlns:pc="http://schemas.microsoft.com/office/infopath/2007/PartnerControls">
-  <documentManagement/>
-</p:properties>
 </file>
 
 <file path=customXml/item3.xml><?xml version="1.0" encoding="utf-8"?>
@@ -9119,25 +9134,25 @@
 </file>
 
 <file path=customXml/itemProps1.xml><?xml version="1.0" encoding="utf-8"?>
-<ds:datastoreItem xmlns:ds="http://schemas.openxmlformats.org/officeDocument/2006/customXml" ds:itemID="{834C4C04-3C22-480A-B40A-55734720DE3F}">
+<ds:datastoreItem xmlns:ds="http://schemas.openxmlformats.org/officeDocument/2006/customXml" ds:itemID="{A93E8A0F-9D67-474B-8982-036652D91722}">
   <ds:schemaRefs>
-    <ds:schemaRef ds:uri="http://schemas.microsoft.com/sharepoint/v3/contenttype/forms"/>
+    <ds:schemaRef ds:uri="http://purl.org/dc/dcmitype/"/>
+    <ds:schemaRef ds:uri="http://schemas.openxmlformats.org/package/2006/metadata/core-properties"/>
+    <ds:schemaRef ds:uri="http://schemas.microsoft.com/office/2006/documentManagement/types"/>
+    <ds:schemaRef ds:uri="http://purl.org/dc/elements/1.1/"/>
+    <ds:schemaRef ds:uri="http://schemas.microsoft.com/office/infopath/2007/PartnerControls"/>
+    <ds:schemaRef ds:uri="79ec7a70-ce3d-4e5c-b622-de619931fa5f"/>
+    <ds:schemaRef ds:uri="http://schemas.microsoft.com/office/2006/metadata/properties"/>
+    <ds:schemaRef ds:uri="http://www.w3.org/XML/1998/namespace"/>
+    <ds:schemaRef ds:uri="http://purl.org/dc/terms/"/>
   </ds:schemaRefs>
 </ds:datastoreItem>
 </file>
 
 <file path=customXml/itemProps2.xml><?xml version="1.0" encoding="utf-8"?>
-<ds:datastoreItem xmlns:ds="http://schemas.openxmlformats.org/officeDocument/2006/customXml" ds:itemID="{A93E8A0F-9D67-474B-8982-036652D91722}">
+<ds:datastoreItem xmlns:ds="http://schemas.openxmlformats.org/officeDocument/2006/customXml" ds:itemID="{834C4C04-3C22-480A-B40A-55734720DE3F}">
   <ds:schemaRefs>
-    <ds:schemaRef ds:uri="http://www.w3.org/XML/1998/namespace"/>
-    <ds:schemaRef ds:uri="http://schemas.microsoft.com/office/2006/metadata/properties"/>
-    <ds:schemaRef ds:uri="http://purl.org/dc/dcmitype/"/>
-    <ds:schemaRef ds:uri="http://purl.org/dc/terms/"/>
-    <ds:schemaRef ds:uri="http://schemas.microsoft.com/office/infopath/2007/PartnerControls"/>
-    <ds:schemaRef ds:uri="http://schemas.microsoft.com/office/2006/documentManagement/types"/>
-    <ds:schemaRef ds:uri="79ec7a70-ce3d-4e5c-b622-de619931fa5f"/>
-    <ds:schemaRef ds:uri="http://purl.org/dc/elements/1.1/"/>
-    <ds:schemaRef ds:uri="http://schemas.openxmlformats.org/package/2006/metadata/core-properties"/>
+    <ds:schemaRef ds:uri="http://schemas.microsoft.com/sharepoint/v3/contenttype/forms"/>
   </ds:schemaRefs>
 </ds:datastoreItem>
 </file>
@@ -9161,7 +9176,7 @@
 </file>
 
 <file path=customXml/itemProps4.xml><?xml version="1.0" encoding="utf-8"?>
-<ds:datastoreItem xmlns:ds="http://schemas.openxmlformats.org/officeDocument/2006/customXml" ds:itemID="{7507128B-A298-4F60-8F86-43FFBAB7E914}">
+<ds:datastoreItem xmlns:ds="http://schemas.openxmlformats.org/officeDocument/2006/customXml" ds:itemID="{508EC91E-382D-49F0-8465-FA2A07D69B13}">
   <ds:schemaRefs>
     <ds:schemaRef ds:uri="http://schemas.openxmlformats.org/officeDocument/2006/bibliography"/>
   </ds:schemaRefs>

</xml_diff>